<commit_message>
New diary and gantt, updated doc
</commit_message>
<xml_diff>
--- a/docs/I4_Documentazione_Barcoin.docx
+++ b/docs/I4_Documentazione_Barcoin.docx
@@ -110,8 +110,6 @@
         <w:lastRenderedPageBreak/>
         <w:t xml:space="preserve"> </w:t>
       </w:r>
-      <w:bookmarkStart w:id="0" w:name="_GoBack"/>
-      <w:bookmarkEnd w:id="0"/>
       <w:r>
         <w:rPr>
           <w:noProof/>
@@ -2583,7 +2581,7 @@
         </w:rPr>
         <w:br w:type="page"/>
       </w:r>
-      <w:bookmarkStart w:id="1" w:name="_Toc532368670"/>
+      <w:bookmarkStart w:id="0" w:name="_Toc532368670"/>
       <w:r>
         <w:rPr>
           <w:lang w:val="it-IT"/>
@@ -2591,109 +2589,111 @@
         <w:lastRenderedPageBreak/>
         <w:t>Introduzione</w:t>
       </w:r>
+      <w:bookmarkEnd w:id="0"/>
+    </w:p>
+    <w:p>
+      <w:pPr>
+        <w:pStyle w:val="Titolo2"/>
+      </w:pPr>
+      <w:bookmarkStart w:id="1" w:name="_Toc532368671"/>
+      <w:r>
+        <w:t>Informazioni sul progetto</w:t>
+      </w:r>
       <w:bookmarkEnd w:id="1"/>
-    </w:p>
-    <w:p>
-      <w:pPr>
-        <w:pStyle w:val="Titolo2"/>
-      </w:pPr>
-      <w:bookmarkStart w:id="2" w:name="_Toc532368671"/>
-      <w:r>
-        <w:t>Informazioni sul progetto</w:t>
-      </w:r>
+      <w:r>
+        <w:t xml:space="preserve"> </w:t>
+      </w:r>
+    </w:p>
+    <w:p>
+      <w:r>
+        <w:t>Docente</w:t>
+      </w:r>
+      <w:r>
+        <w:t xml:space="preserve"> Responsabile: </w:t>
+      </w:r>
+      <w:r>
+        <w:t>Ugo Bernasconi</w:t>
+      </w:r>
+    </w:p>
+    <w:p>
+      <w:r>
+        <w:t>Scuola:</w:t>
+      </w:r>
+      <w:r>
+        <w:t xml:space="preserve"> Scuola d’Arti Mestieri Trevano</w:t>
+      </w:r>
+      <w:r>
+        <w:t xml:space="preserve"> </w:t>
+      </w:r>
+    </w:p>
+    <w:p>
+      <w:r>
+        <w:t>Sezione: Informatica</w:t>
+      </w:r>
+    </w:p>
+    <w:p>
+      <w:r>
+        <w:t>Materia: Modulo 306</w:t>
+      </w:r>
+    </w:p>
+    <w:p>
+      <w:r>
+        <w:t>Data inizio p</w:t>
+      </w:r>
+      <w:r>
+        <w:t>rogetto: 08.01.2019</w:t>
+      </w:r>
+    </w:p>
+    <w:p>
+      <w:pPr>
+        <w:rPr>
+          <w:lang w:val="en-CA"/>
+        </w:rPr>
+      </w:pPr>
+      <w:r>
+        <w:rPr>
+          <w:lang w:val="en-CA"/>
+        </w:rPr>
+        <w:t xml:space="preserve">Data </w:t>
+      </w:r>
+      <w:r>
+        <w:rPr>
+          <w:lang w:val="en-CA"/>
+        </w:rPr>
+        <w:t>consegna p</w:t>
+      </w:r>
+      <w:r>
+        <w:rPr>
+          <w:lang w:val="en-CA"/>
+        </w:rPr>
+        <w:t>rogett</w:t>
+      </w:r>
+      <w:r>
+        <w:rPr>
+          <w:lang w:val="en-CA"/>
+        </w:rPr>
+        <w:t xml:space="preserve">o: </w:t>
+      </w:r>
+      <w:r>
+        <w:rPr>
+          <w:lang w:val="en-CA"/>
+        </w:rPr>
+        <w:t>10</w:t>
+      </w:r>
+      <w:r>
+        <w:rPr>
+          <w:lang w:val="en-CA"/>
+        </w:rPr>
+        <w:t>.</w:t>
+      </w:r>
+      <w:r>
+        <w:rPr>
+          <w:lang w:val="en-CA"/>
+        </w:rPr>
+        <w:t>04.2019</w:t>
+      </w:r>
+      <w:bookmarkStart w:id="2" w:name="_GoBack"/>
       <w:bookmarkEnd w:id="2"/>
-      <w:r>
-        <w:t xml:space="preserve"> </w:t>
-      </w:r>
-    </w:p>
-    <w:p>
-      <w:r>
-        <w:t>Docente</w:t>
-      </w:r>
-      <w:r>
-        <w:t xml:space="preserve"> Responsabile: </w:t>
-      </w:r>
-      <w:r>
-        <w:t>Ugo Bernasconi</w:t>
-      </w:r>
-    </w:p>
-    <w:p>
-      <w:r>
-        <w:t>Scuola:</w:t>
-      </w:r>
-      <w:r>
-        <w:t xml:space="preserve"> Scuola d’Arti Mestieri Trevano</w:t>
-      </w:r>
-      <w:r>
-        <w:t xml:space="preserve"> </w:t>
-      </w:r>
-    </w:p>
-    <w:p>
-      <w:r>
-        <w:t>Sezione: Informatica</w:t>
-      </w:r>
-    </w:p>
-    <w:p>
-      <w:r>
-        <w:t>Materia: Modulo 306</w:t>
-      </w:r>
-    </w:p>
-    <w:p>
-      <w:r>
-        <w:t>Data inizio p</w:t>
-      </w:r>
-      <w:r>
-        <w:t>rogetto: 04.09.2018</w:t>
-      </w:r>
-    </w:p>
-    <w:p>
-      <w:pPr>
-        <w:rPr>
-          <w:lang w:val="en-CA"/>
-        </w:rPr>
-      </w:pPr>
-      <w:r>
-        <w:rPr>
-          <w:lang w:val="en-CA"/>
-        </w:rPr>
-        <w:t xml:space="preserve">Data </w:t>
-      </w:r>
-      <w:r>
-        <w:rPr>
-          <w:lang w:val="en-CA"/>
-        </w:rPr>
-        <w:t>consegna p</w:t>
-      </w:r>
-      <w:r>
-        <w:rPr>
-          <w:lang w:val="en-CA"/>
-        </w:rPr>
-        <w:t>rogett</w:t>
-      </w:r>
-      <w:r>
-        <w:rPr>
-          <w:lang w:val="en-CA"/>
-        </w:rPr>
-        <w:t xml:space="preserve">o: </w:t>
-      </w:r>
-      <w:r>
-        <w:rPr>
-          <w:lang w:val="en-CA"/>
-        </w:rPr>
-        <w:t>12.</w:t>
-      </w:r>
-      <w:r>
-        <w:rPr>
-          <w:lang w:val="en-CA"/>
-        </w:rPr>
-        <w:t>12</w:t>
-      </w:r>
-      <w:r>
-        <w:rPr>
-          <w:lang w:val="en-CA"/>
-        </w:rPr>
-        <w:t>.2018</w:t>
-      </w:r>
     </w:p>
     <w:p>
       <w:pPr>
@@ -8490,14 +8490,27 @@
       <w:r>
         <w:t xml:space="preserve">Figura </w:t>
       </w:r>
-      <w:fldSimple w:instr=" SEQ Figura \* ARABIC ">
-        <w:r>
-          <w:rPr>
-            <w:noProof/>
-          </w:rPr>
-          <w:t>1</w:t>
-        </w:r>
-      </w:fldSimple>
+      <w:r>
+        <w:fldChar w:fldCharType="begin"/>
+      </w:r>
+      <w:r>
+        <w:instrText xml:space="preserve"> SEQ Figura \* ARABIC </w:instrText>
+      </w:r>
+      <w:r>
+        <w:fldChar w:fldCharType="separate"/>
+      </w:r>
+      <w:r>
+        <w:rPr>
+          <w:noProof/>
+        </w:rPr>
+        <w:t>1</w:t>
+      </w:r>
+      <w:r>
+        <w:rPr>
+          <w:noProof/>
+        </w:rPr>
+        <w:fldChar w:fldCharType="end"/>
+      </w:r>
       <w:r>
         <w:t xml:space="preserve"> </w:t>
       </w:r>
@@ -8595,14 +8608,27 @@
       <w:r>
         <w:t xml:space="preserve">Figura </w:t>
       </w:r>
-      <w:fldSimple w:instr=" SEQ Figura \* ARABIC ">
-        <w:r>
-          <w:rPr>
-            <w:noProof/>
-          </w:rPr>
-          <w:t>2</w:t>
-        </w:r>
-      </w:fldSimple>
+      <w:r>
+        <w:fldChar w:fldCharType="begin"/>
+      </w:r>
+      <w:r>
+        <w:instrText xml:space="preserve"> SEQ Figura \* ARABIC </w:instrText>
+      </w:r>
+      <w:r>
+        <w:fldChar w:fldCharType="separate"/>
+      </w:r>
+      <w:r>
+        <w:rPr>
+          <w:noProof/>
+        </w:rPr>
+        <w:t>2</w:t>
+      </w:r>
+      <w:r>
+        <w:rPr>
+          <w:noProof/>
+        </w:rPr>
+        <w:fldChar w:fldCharType="end"/>
+      </w:r>
       <w:r>
         <w:t xml:space="preserve"> Interfaccia in anteprima </w:t>
       </w:r>
@@ -8680,14 +8706,27 @@
       <w:r>
         <w:t xml:space="preserve">Figura </w:t>
       </w:r>
-      <w:fldSimple w:instr=" SEQ Figura \* ARABIC ">
-        <w:r>
-          <w:rPr>
-            <w:noProof/>
-          </w:rPr>
-          <w:t>3</w:t>
-        </w:r>
-      </w:fldSimple>
+      <w:r>
+        <w:fldChar w:fldCharType="begin"/>
+      </w:r>
+      <w:r>
+        <w:instrText xml:space="preserve"> SEQ Figura \* ARABIC </w:instrText>
+      </w:r>
+      <w:r>
+        <w:fldChar w:fldCharType="separate"/>
+      </w:r>
+      <w:r>
+        <w:rPr>
+          <w:noProof/>
+        </w:rPr>
+        <w:t>3</w:t>
+      </w:r>
+      <w:r>
+        <w:rPr>
+          <w:noProof/>
+        </w:rPr>
+        <w:fldChar w:fldCharType="end"/>
+      </w:r>
       <w:r>
         <w:t xml:space="preserve"> Interfaccia in dettaglio</w:t>
       </w:r>
@@ -8720,15 +8759,15 @@
       <w:pPr>
         <w:pStyle w:val="Titolo2"/>
       </w:pPr>
-      <w:bookmarkStart w:id="22" w:name="_Toc461179223"/>
-      <w:bookmarkStart w:id="23" w:name="_Toc532368685"/>
+      <w:bookmarkStart w:id="22" w:name="_Toc532368685"/>
+      <w:bookmarkStart w:id="23" w:name="_Toc461179223"/>
       <w:r>
         <w:t>Grafica</w:t>
       </w:r>
       <w:r>
         <w:t xml:space="preserve"> / XAML</w:t>
       </w:r>
-      <w:bookmarkEnd w:id="23"/>
+      <w:bookmarkEnd w:id="22"/>
     </w:p>
     <w:p>
       <w:pPr>
@@ -8952,14 +8991,27 @@
       <w:r>
         <w:t xml:space="preserve">Figura </w:t>
       </w:r>
-      <w:fldSimple w:instr=" SEQ Figura \* ARABIC ">
-        <w:r>
-          <w:rPr>
-            <w:noProof/>
-          </w:rPr>
-          <w:t>4</w:t>
-        </w:r>
-      </w:fldSimple>
+      <w:r>
+        <w:fldChar w:fldCharType="begin"/>
+      </w:r>
+      <w:r>
+        <w:instrText xml:space="preserve"> SEQ Figura \* ARABIC </w:instrText>
+      </w:r>
+      <w:r>
+        <w:fldChar w:fldCharType="separate"/>
+      </w:r>
+      <w:r>
+        <w:rPr>
+          <w:noProof/>
+        </w:rPr>
+        <w:t>4</w:t>
+      </w:r>
+      <w:r>
+        <w:rPr>
+          <w:noProof/>
+        </w:rPr>
+        <w:fldChar w:fldCharType="end"/>
+      </w:r>
       <w:r>
         <w:t xml:space="preserve"> Binding alle altre due interfacce</w:t>
       </w:r>
@@ -9044,14 +9096,27 @@
       <w:r>
         <w:t xml:space="preserve">Figura </w:t>
       </w:r>
-      <w:fldSimple w:instr=" SEQ Figura \* ARABIC ">
-        <w:r>
-          <w:rPr>
-            <w:noProof/>
-          </w:rPr>
-          <w:t>5</w:t>
-        </w:r>
-      </w:fldSimple>
+      <w:r>
+        <w:fldChar w:fldCharType="begin"/>
+      </w:r>
+      <w:r>
+        <w:instrText xml:space="preserve"> SEQ Figura \* ARABIC </w:instrText>
+      </w:r>
+      <w:r>
+        <w:fldChar w:fldCharType="separate"/>
+      </w:r>
+      <w:r>
+        <w:rPr>
+          <w:noProof/>
+        </w:rPr>
+        <w:t>5</w:t>
+      </w:r>
+      <w:r>
+        <w:rPr>
+          <w:noProof/>
+        </w:rPr>
+        <w:fldChar w:fldCharType="end"/>
+      </w:r>
       <w:r>
         <w:t xml:space="preserve"> Stile per ottenere un margine sul controllore di contenuto</w:t>
       </w:r>
@@ -9136,14 +9201,27 @@
       <w:r>
         <w:t xml:space="preserve">Figura </w:t>
       </w:r>
-      <w:fldSimple w:instr=" SEQ Figura \* ARABIC ">
-        <w:r>
-          <w:rPr>
-            <w:noProof/>
-          </w:rPr>
-          <w:t>6</w:t>
-        </w:r>
-      </w:fldSimple>
+      <w:r>
+        <w:fldChar w:fldCharType="begin"/>
+      </w:r>
+      <w:r>
+        <w:instrText xml:space="preserve"> SEQ Figura \* ARABIC </w:instrText>
+      </w:r>
+      <w:r>
+        <w:fldChar w:fldCharType="separate"/>
+      </w:r>
+      <w:r>
+        <w:rPr>
+          <w:noProof/>
+        </w:rPr>
+        <w:t>6</w:t>
+      </w:r>
+      <w:r>
+        <w:rPr>
+          <w:noProof/>
+        </w:rPr>
+        <w:fldChar w:fldCharType="end"/>
+      </w:r>
       <w:r>
         <w:t xml:space="preserve"> Binding per il logo di Barcoin</w:t>
       </w:r>
@@ -9225,14 +9303,27 @@
       <w:r>
         <w:t xml:space="preserve">Figura </w:t>
       </w:r>
-      <w:fldSimple w:instr=" SEQ Figura \* ARABIC ">
-        <w:r>
-          <w:rPr>
-            <w:noProof/>
-          </w:rPr>
-          <w:t>7</w:t>
-        </w:r>
-      </w:fldSimple>
+      <w:r>
+        <w:fldChar w:fldCharType="begin"/>
+      </w:r>
+      <w:r>
+        <w:instrText xml:space="preserve"> SEQ Figura \* ARABIC </w:instrText>
+      </w:r>
+      <w:r>
+        <w:fldChar w:fldCharType="separate"/>
+      </w:r>
+      <w:r>
+        <w:rPr>
+          <w:noProof/>
+        </w:rPr>
+        <w:t>7</w:t>
+      </w:r>
+      <w:r>
+        <w:rPr>
+          <w:noProof/>
+        </w:rPr>
+        <w:fldChar w:fldCharType="end"/>
+      </w:r>
       <w:r>
         <w:t xml:space="preserve"> Binding per visualizzare l'interfaccia attiva</w:t>
       </w:r>
@@ -9301,14 +9392,27 @@
       <w:r>
         <w:t xml:space="preserve">Figura </w:t>
       </w:r>
-      <w:fldSimple w:instr=" SEQ Figura \* ARABIC ">
-        <w:r>
-          <w:rPr>
-            <w:noProof/>
-          </w:rPr>
-          <w:t>8</w:t>
-        </w:r>
-      </w:fldSimple>
+      <w:r>
+        <w:fldChar w:fldCharType="begin"/>
+      </w:r>
+      <w:r>
+        <w:instrText xml:space="preserve"> SEQ Figura \* ARABIC </w:instrText>
+      </w:r>
+      <w:r>
+        <w:fldChar w:fldCharType="separate"/>
+      </w:r>
+      <w:r>
+        <w:rPr>
+          <w:noProof/>
+        </w:rPr>
+        <w:t>8</w:t>
+      </w:r>
+      <w:r>
+        <w:rPr>
+          <w:noProof/>
+        </w:rPr>
+        <w:fldChar w:fldCharType="end"/>
+      </w:r>
       <w:r>
         <w:t xml:space="preserve"> Bottone con binding per raggiungere </w:t>
       </w:r>
@@ -9442,14 +9546,27 @@
       <w:r>
         <w:t xml:space="preserve">Figura </w:t>
       </w:r>
-      <w:fldSimple w:instr=" SEQ Figura \* ARABIC ">
-        <w:r>
-          <w:rPr>
-            <w:noProof/>
-          </w:rPr>
-          <w:t>9</w:t>
-        </w:r>
-      </w:fldSimple>
+      <w:r>
+        <w:fldChar w:fldCharType="begin"/>
+      </w:r>
+      <w:r>
+        <w:instrText xml:space="preserve"> SEQ Figura \* ARABIC </w:instrText>
+      </w:r>
+      <w:r>
+        <w:fldChar w:fldCharType="separate"/>
+      </w:r>
+      <w:r>
+        <w:rPr>
+          <w:noProof/>
+        </w:rPr>
+        <w:t>9</w:t>
+      </w:r>
+      <w:r>
+        <w:rPr>
+          <w:noProof/>
+        </w:rPr>
+        <w:fldChar w:fldCharType="end"/>
+      </w:r>
       <w:r>
         <w:t xml:space="preserve"> Template applicato ad ogni bottone della Dashboard</w:t>
       </w:r>
@@ -9532,14 +9649,27 @@
       <w:r>
         <w:t xml:space="preserve">Figura </w:t>
       </w:r>
-      <w:fldSimple w:instr=" SEQ Figura \* ARABIC ">
-        <w:r>
-          <w:rPr>
-            <w:noProof/>
-          </w:rPr>
-          <w:t>10</w:t>
-        </w:r>
-      </w:fldSimple>
+      <w:r>
+        <w:fldChar w:fldCharType="begin"/>
+      </w:r>
+      <w:r>
+        <w:instrText xml:space="preserve"> SEQ Figura \* ARABIC </w:instrText>
+      </w:r>
+      <w:r>
+        <w:fldChar w:fldCharType="separate"/>
+      </w:r>
+      <w:r>
+        <w:rPr>
+          <w:noProof/>
+        </w:rPr>
+        <w:t>10</w:t>
+      </w:r>
+      <w:r>
+        <w:rPr>
+          <w:noProof/>
+        </w:rPr>
+        <w:fldChar w:fldCharType="end"/>
+      </w:r>
       <w:r>
         <w:t xml:space="preserve"> Lista resa a ‘blocco’ dove vengono inseriti i bottoni</w:t>
       </w:r>
@@ -9732,14 +9862,27 @@
       <w:r>
         <w:t xml:space="preserve">Figura </w:t>
       </w:r>
-      <w:fldSimple w:instr=" SEQ Figura \* ARABIC ">
-        <w:r>
-          <w:rPr>
-            <w:noProof/>
-          </w:rPr>
-          <w:t>11</w:t>
-        </w:r>
-      </w:fldSimple>
+      <w:r>
+        <w:fldChar w:fldCharType="begin"/>
+      </w:r>
+      <w:r>
+        <w:instrText xml:space="preserve"> SEQ Figura \* ARABIC </w:instrText>
+      </w:r>
+      <w:r>
+        <w:fldChar w:fldCharType="separate"/>
+      </w:r>
+      <w:r>
+        <w:rPr>
+          <w:noProof/>
+        </w:rPr>
+        <w:t>11</w:t>
+      </w:r>
+      <w:r>
+        <w:rPr>
+          <w:noProof/>
+        </w:rPr>
+        <w:fldChar w:fldCharType="end"/>
+      </w:r>
       <w:r>
         <w:t xml:space="preserve"> Griglia </w:t>
       </w:r>
@@ -9826,14 +9969,27 @@
       <w:r>
         <w:t xml:space="preserve">Figura </w:t>
       </w:r>
-      <w:fldSimple w:instr=" SEQ Figura \* ARABIC ">
-        <w:r>
-          <w:rPr>
-            <w:noProof/>
-          </w:rPr>
-          <w:t>12</w:t>
-        </w:r>
-      </w:fldSimple>
+      <w:r>
+        <w:fldChar w:fldCharType="begin"/>
+      </w:r>
+      <w:r>
+        <w:instrText xml:space="preserve"> SEQ Figura \* ARABIC </w:instrText>
+      </w:r>
+      <w:r>
+        <w:fldChar w:fldCharType="separate"/>
+      </w:r>
+      <w:r>
+        <w:rPr>
+          <w:noProof/>
+        </w:rPr>
+        <w:t>12</w:t>
+      </w:r>
+      <w:r>
+        <w:rPr>
+          <w:noProof/>
+        </w:rPr>
+        <w:fldChar w:fldCharType="end"/>
+      </w:r>
       <w:r>
         <w:t xml:space="preserve"> Grafico del bilancio fatto con Live Charts</w:t>
       </w:r>
@@ -9939,14 +10095,27 @@
       <w:r>
         <w:t xml:space="preserve">Figura </w:t>
       </w:r>
-      <w:fldSimple w:instr=" SEQ Figura \* ARABIC ">
-        <w:r>
-          <w:rPr>
-            <w:noProof/>
-          </w:rPr>
-          <w:t>13</w:t>
-        </w:r>
-      </w:fldSimple>
+      <w:r>
+        <w:fldChar w:fldCharType="begin"/>
+      </w:r>
+      <w:r>
+        <w:instrText xml:space="preserve"> SEQ Figura \* ARABIC </w:instrText>
+      </w:r>
+      <w:r>
+        <w:fldChar w:fldCharType="separate"/>
+      </w:r>
+      <w:r>
+        <w:rPr>
+          <w:noProof/>
+        </w:rPr>
+        <w:t>13</w:t>
+      </w:r>
+      <w:r>
+        <w:rPr>
+          <w:noProof/>
+        </w:rPr>
+        <w:fldChar w:fldCharType="end"/>
+      </w:r>
       <w:r>
         <w:t xml:space="preserve"> I TextB</w:t>
       </w:r>
@@ -10019,14 +10188,27 @@
       <w:r>
         <w:t xml:space="preserve">Figura </w:t>
       </w:r>
-      <w:fldSimple w:instr=" SEQ Figura \* ARABIC ">
-        <w:r>
-          <w:rPr>
-            <w:noProof/>
-          </w:rPr>
-          <w:t>14</w:t>
-        </w:r>
-      </w:fldSimple>
+      <w:r>
+        <w:fldChar w:fldCharType="begin"/>
+      </w:r>
+      <w:r>
+        <w:instrText xml:space="preserve"> SEQ Figura \* ARABIC </w:instrText>
+      </w:r>
+      <w:r>
+        <w:fldChar w:fldCharType="separate"/>
+      </w:r>
+      <w:r>
+        <w:rPr>
+          <w:noProof/>
+        </w:rPr>
+        <w:t>14</w:t>
+      </w:r>
+      <w:r>
+        <w:rPr>
+          <w:noProof/>
+        </w:rPr>
+        <w:fldChar w:fldCharType="end"/>
+      </w:r>
       <w:r>
         <w:t xml:space="preserve"> Stile PlaceH</w:t>
       </w:r>
@@ -10135,14 +10317,27 @@
       <w:r>
         <w:t xml:space="preserve">Figura </w:t>
       </w:r>
-      <w:fldSimple w:instr=" SEQ Figura \* ARABIC ">
-        <w:r>
-          <w:rPr>
-            <w:noProof/>
-          </w:rPr>
-          <w:t>15</w:t>
-        </w:r>
-      </w:fldSimple>
+      <w:r>
+        <w:fldChar w:fldCharType="begin"/>
+      </w:r>
+      <w:r>
+        <w:instrText xml:space="preserve"> SEQ Figura \* ARABIC </w:instrText>
+      </w:r>
+      <w:r>
+        <w:fldChar w:fldCharType="separate"/>
+      </w:r>
+      <w:r>
+        <w:rPr>
+          <w:noProof/>
+        </w:rPr>
+        <w:t>15</w:t>
+      </w:r>
+      <w:r>
+        <w:rPr>
+          <w:noProof/>
+        </w:rPr>
+        <w:fldChar w:fldCharType="end"/>
+      </w:r>
       <w:r>
         <w:t xml:space="preserve"> La descrizione viene bindata dal ViewModel per lasciare lo XAML più pulito</w:t>
       </w:r>
@@ -10555,14 +10750,27 @@
       <w:r>
         <w:t xml:space="preserve">Figura </w:t>
       </w:r>
-      <w:fldSimple w:instr=" SEQ Figura \* ARABIC ">
-        <w:r>
-          <w:rPr>
-            <w:noProof/>
-          </w:rPr>
-          <w:t>16</w:t>
-        </w:r>
-      </w:fldSimple>
+      <w:r>
+        <w:fldChar w:fldCharType="begin"/>
+      </w:r>
+      <w:r>
+        <w:instrText xml:space="preserve"> SEQ Figura \* ARABIC </w:instrText>
+      </w:r>
+      <w:r>
+        <w:fldChar w:fldCharType="separate"/>
+      </w:r>
+      <w:r>
+        <w:rPr>
+          <w:noProof/>
+        </w:rPr>
+        <w:t>16</w:t>
+      </w:r>
+      <w:r>
+        <w:rPr>
+          <w:noProof/>
+        </w:rPr>
+        <w:fldChar w:fldCharType="end"/>
+      </w:r>
       <w:r>
         <w:t xml:space="preserve"> </w:t>
       </w:r>
@@ -10638,14 +10846,27 @@
       <w:r>
         <w:t xml:space="preserve">Figura </w:t>
       </w:r>
-      <w:fldSimple w:instr=" SEQ Figura \* ARABIC ">
-        <w:r>
-          <w:rPr>
-            <w:noProof/>
-          </w:rPr>
-          <w:t>17</w:t>
-        </w:r>
-      </w:fldSimple>
+      <w:r>
+        <w:fldChar w:fldCharType="begin"/>
+      </w:r>
+      <w:r>
+        <w:instrText xml:space="preserve"> SEQ Figura \* ARABIC </w:instrText>
+      </w:r>
+      <w:r>
+        <w:fldChar w:fldCharType="separate"/>
+      </w:r>
+      <w:r>
+        <w:rPr>
+          <w:noProof/>
+        </w:rPr>
+        <w:t>17</w:t>
+      </w:r>
+      <w:r>
+        <w:rPr>
+          <w:noProof/>
+        </w:rPr>
+        <w:fldChar w:fldCharType="end"/>
+      </w:r>
       <w:r>
         <w:t xml:space="preserve"> Metodo per eseguire la query corrente e ritornarne il risultato</w:t>
       </w:r>
@@ -11105,14 +11326,27 @@
       <w:r>
         <w:t xml:space="preserve">Figura </w:t>
       </w:r>
-      <w:fldSimple w:instr=" SEQ Figura \* ARABIC ">
-        <w:r>
-          <w:rPr>
-            <w:noProof/>
-          </w:rPr>
-          <w:t>18</w:t>
-        </w:r>
-      </w:fldSimple>
+      <w:r>
+        <w:fldChar w:fldCharType="begin"/>
+      </w:r>
+      <w:r>
+        <w:instrText xml:space="preserve"> SEQ Figura \* ARABIC </w:instrText>
+      </w:r>
+      <w:r>
+        <w:fldChar w:fldCharType="separate"/>
+      </w:r>
+      <w:r>
+        <w:rPr>
+          <w:noProof/>
+        </w:rPr>
+        <w:t>18</w:t>
+      </w:r>
+      <w:r>
+        <w:rPr>
+          <w:noProof/>
+        </w:rPr>
+        <w:fldChar w:fldCharType="end"/>
+      </w:r>
       <w:r>
         <w:t xml:space="preserve"> Metodo per ritornare le i</w:t>
       </w:r>
@@ -11184,14 +11418,27 @@
       <w:r>
         <w:t xml:space="preserve">Figura </w:t>
       </w:r>
-      <w:fldSimple w:instr=" SEQ Figura \* ARABIC ">
-        <w:r>
-          <w:rPr>
-            <w:noProof/>
-          </w:rPr>
-          <w:t>19</w:t>
-        </w:r>
-      </w:fldSimple>
+      <w:r>
+        <w:fldChar w:fldCharType="begin"/>
+      </w:r>
+      <w:r>
+        <w:instrText xml:space="preserve"> SEQ Figura \* ARABIC </w:instrText>
+      </w:r>
+      <w:r>
+        <w:fldChar w:fldCharType="separate"/>
+      </w:r>
+      <w:r>
+        <w:rPr>
+          <w:noProof/>
+        </w:rPr>
+        <w:t>19</w:t>
+      </w:r>
+      <w:r>
+        <w:rPr>
+          <w:noProof/>
+        </w:rPr>
+        <w:fldChar w:fldCharType="end"/>
+      </w:r>
       <w:r>
         <w:t xml:space="preserve"> Metodo per ritornare le informazioni di tutti i creditori</w:t>
       </w:r>
@@ -11263,14 +11510,27 @@
       <w:r>
         <w:t xml:space="preserve">Figura </w:t>
       </w:r>
-      <w:fldSimple w:instr=" SEQ Figura \* ARABIC ">
-        <w:r>
-          <w:rPr>
-            <w:noProof/>
-          </w:rPr>
-          <w:t>20</w:t>
-        </w:r>
-      </w:fldSimple>
+      <w:r>
+        <w:fldChar w:fldCharType="begin"/>
+      </w:r>
+      <w:r>
+        <w:instrText xml:space="preserve"> SEQ Figura \* ARABIC </w:instrText>
+      </w:r>
+      <w:r>
+        <w:fldChar w:fldCharType="separate"/>
+      </w:r>
+      <w:r>
+        <w:rPr>
+          <w:noProof/>
+        </w:rPr>
+        <w:t>20</w:t>
+      </w:r>
+      <w:r>
+        <w:rPr>
+          <w:noProof/>
+        </w:rPr>
+        <w:fldChar w:fldCharType="end"/>
+      </w:r>
       <w:r>
         <w:t xml:space="preserve"> Metodo per inserire un nuovo creditore</w:t>
       </w:r>
@@ -11434,14 +11694,27 @@
       <w:r>
         <w:t xml:space="preserve">Figura </w:t>
       </w:r>
-      <w:fldSimple w:instr=" SEQ Figura \* ARABIC ">
-        <w:r>
-          <w:rPr>
-            <w:noProof/>
-          </w:rPr>
-          <w:t>21</w:t>
-        </w:r>
-      </w:fldSimple>
+      <w:r>
+        <w:fldChar w:fldCharType="begin"/>
+      </w:r>
+      <w:r>
+        <w:instrText xml:space="preserve"> SEQ Figura \* ARABIC </w:instrText>
+      </w:r>
+      <w:r>
+        <w:fldChar w:fldCharType="separate"/>
+      </w:r>
+      <w:r>
+        <w:rPr>
+          <w:noProof/>
+        </w:rPr>
+        <w:t>21</w:t>
+      </w:r>
+      <w:r>
+        <w:rPr>
+          <w:noProof/>
+        </w:rPr>
+        <w:fldChar w:fldCharType="end"/>
+      </w:r>
       <w:r>
         <w:t xml:space="preserve"> Metodo per ottenere tutte le transazioni di un creditore</w:t>
       </w:r>
@@ -11512,14 +11785,27 @@
       <w:r>
         <w:t xml:space="preserve">Figura </w:t>
       </w:r>
-      <w:fldSimple w:instr=" SEQ Figura \* ARABIC ">
-        <w:r>
-          <w:rPr>
-            <w:noProof/>
-          </w:rPr>
-          <w:t>22</w:t>
-        </w:r>
-      </w:fldSimple>
+      <w:r>
+        <w:fldChar w:fldCharType="begin"/>
+      </w:r>
+      <w:r>
+        <w:instrText xml:space="preserve"> SEQ Figura \* ARABIC </w:instrText>
+      </w:r>
+      <w:r>
+        <w:fldChar w:fldCharType="separate"/>
+      </w:r>
+      <w:r>
+        <w:rPr>
+          <w:noProof/>
+        </w:rPr>
+        <w:t>22</w:t>
+      </w:r>
+      <w:r>
+        <w:rPr>
+          <w:noProof/>
+        </w:rPr>
+        <w:fldChar w:fldCharType="end"/>
+      </w:r>
       <w:r>
         <w:t xml:space="preserve"> Metodo per aggiungere una transazione ad un creditore</w:t>
       </w:r>
@@ -11742,8 +12028,13 @@
         <w:ind w:left="705"/>
         <w:jc w:val="both"/>
       </w:pPr>
-      <w:r>
-        <w:t>creditori.</w:t>
+      <w:proofErr w:type="gramStart"/>
+      <w:r>
+        <w:t>creditori</w:t>
+      </w:r>
+      <w:proofErr w:type="gramEnd"/>
+      <w:r>
+        <w:t>.</w:t>
       </w:r>
     </w:p>
     <w:p>
@@ -11963,8 +12254,13 @@
           </wp:anchor>
         </w:drawing>
       </w:r>
-      <w:r>
-        <w:t>delle transazioni.</w:t>
+      <w:proofErr w:type="gramStart"/>
+      <w:r>
+        <w:t>delle</w:t>
+      </w:r>
+      <w:proofErr w:type="gramEnd"/>
+      <w:r>
+        <w:t xml:space="preserve"> transazioni.</w:t>
       </w:r>
     </w:p>
     <w:p>
@@ -12987,14 +13283,27 @@
       <w:r>
         <w:t xml:space="preserve">Figura </w:t>
       </w:r>
-      <w:fldSimple w:instr=" SEQ Figura \* ARABIC ">
-        <w:r>
-          <w:rPr>
-            <w:noProof/>
-          </w:rPr>
-          <w:t>23</w:t>
-        </w:r>
-      </w:fldSimple>
+      <w:r>
+        <w:fldChar w:fldCharType="begin"/>
+      </w:r>
+      <w:r>
+        <w:instrText xml:space="preserve"> SEQ Figura \* ARABIC </w:instrText>
+      </w:r>
+      <w:r>
+        <w:fldChar w:fldCharType="separate"/>
+      </w:r>
+      <w:r>
+        <w:rPr>
+          <w:noProof/>
+        </w:rPr>
+        <w:t>23</w:t>
+      </w:r>
+      <w:r>
+        <w:rPr>
+          <w:noProof/>
+        </w:rPr>
+        <w:fldChar w:fldCharType="end"/>
+      </w:r>
       <w:r>
         <w:t xml:space="preserve"> Proprietà per ottenere il link al logo di Barcoin</w:t>
       </w:r>
@@ -13067,14 +13376,27 @@
       <w:r>
         <w:t xml:space="preserve">Figura </w:t>
       </w:r>
-      <w:fldSimple w:instr=" SEQ Figura \* ARABIC ">
-        <w:r>
-          <w:rPr>
-            <w:noProof/>
-          </w:rPr>
-          <w:t>24</w:t>
-        </w:r>
-      </w:fldSimple>
+      <w:r>
+        <w:fldChar w:fldCharType="begin"/>
+      </w:r>
+      <w:r>
+        <w:instrText xml:space="preserve"> SEQ Figura \* ARABIC </w:instrText>
+      </w:r>
+      <w:r>
+        <w:fldChar w:fldCharType="separate"/>
+      </w:r>
+      <w:r>
+        <w:rPr>
+          <w:noProof/>
+        </w:rPr>
+        <w:t>24</w:t>
+      </w:r>
+      <w:r>
+        <w:rPr>
+          <w:noProof/>
+        </w:rPr>
+        <w:fldChar w:fldCharType="end"/>
+      </w:r>
       <w:r>
         <w:t xml:space="preserve"> Proprietà per assegnare il controllore attuale a livello grafico</w:t>
       </w:r>
@@ -13147,14 +13469,27 @@
       <w:r>
         <w:t xml:space="preserve">Figura </w:t>
       </w:r>
-      <w:fldSimple w:instr=" SEQ Figura \* ARABIC ">
-        <w:r>
-          <w:rPr>
-            <w:noProof/>
-          </w:rPr>
-          <w:t>25</w:t>
-        </w:r>
-      </w:fldSimple>
+      <w:r>
+        <w:fldChar w:fldCharType="begin"/>
+      </w:r>
+      <w:r>
+        <w:instrText xml:space="preserve"> SEQ Figura \* ARABIC </w:instrText>
+      </w:r>
+      <w:r>
+        <w:fldChar w:fldCharType="separate"/>
+      </w:r>
+      <w:r>
+        <w:rPr>
+          <w:noProof/>
+        </w:rPr>
+        <w:t>25</w:t>
+      </w:r>
+      <w:r>
+        <w:rPr>
+          <w:noProof/>
+        </w:rPr>
+        <w:fldChar w:fldCharType="end"/>
+      </w:r>
       <w:r>
         <w:t xml:space="preserve"> Comando per </w:t>
       </w:r>
@@ -13339,14 +13674,27 @@
       <w:r>
         <w:t xml:space="preserve">Figura </w:t>
       </w:r>
-      <w:fldSimple w:instr=" SEQ Figura \* ARABIC ">
-        <w:r>
-          <w:rPr>
-            <w:noProof/>
-          </w:rPr>
-          <w:t>26</w:t>
-        </w:r>
-      </w:fldSimple>
+      <w:r>
+        <w:fldChar w:fldCharType="begin"/>
+      </w:r>
+      <w:r>
+        <w:instrText xml:space="preserve"> SEQ Figura \* ARABIC </w:instrText>
+      </w:r>
+      <w:r>
+        <w:fldChar w:fldCharType="separate"/>
+      </w:r>
+      <w:r>
+        <w:rPr>
+          <w:noProof/>
+        </w:rPr>
+        <w:t>26</w:t>
+      </w:r>
+      <w:r>
+        <w:rPr>
+          <w:noProof/>
+        </w:rPr>
+        <w:fldChar w:fldCharType="end"/>
+      </w:r>
       <w:r>
         <w:t xml:space="preserve"> Comando per impostare il controllore Detail</w:t>
       </w:r>
@@ -13419,14 +13767,27 @@
       <w:r>
         <w:t xml:space="preserve">Figura </w:t>
       </w:r>
-      <w:fldSimple w:instr=" SEQ Figura \* ARABIC ">
-        <w:r>
-          <w:rPr>
-            <w:noProof/>
-          </w:rPr>
-          <w:t>27</w:t>
-        </w:r>
-      </w:fldSimple>
+      <w:r>
+        <w:fldChar w:fldCharType="begin"/>
+      </w:r>
+      <w:r>
+        <w:instrText xml:space="preserve"> SEQ Figura \* ARABIC </w:instrText>
+      </w:r>
+      <w:r>
+        <w:fldChar w:fldCharType="separate"/>
+      </w:r>
+      <w:r>
+        <w:rPr>
+          <w:noProof/>
+        </w:rPr>
+        <w:t>27</w:t>
+      </w:r>
+      <w:r>
+        <w:rPr>
+          <w:noProof/>
+        </w:rPr>
+        <w:fldChar w:fldCharType="end"/>
+      </w:r>
       <w:r>
         <w:t xml:space="preserve"> Utilizzo del servizio CreditorDataRepository per ottenere tutti i creditori</w:t>
       </w:r>
@@ -13499,14 +13860,27 @@
       <w:r>
         <w:t xml:space="preserve">Figura </w:t>
       </w:r>
-      <w:fldSimple w:instr=" SEQ Figura \* ARABIC ">
-        <w:r>
-          <w:rPr>
-            <w:noProof/>
-          </w:rPr>
-          <w:t>28</w:t>
-        </w:r>
-      </w:fldSimple>
+      <w:r>
+        <w:fldChar w:fldCharType="begin"/>
+      </w:r>
+      <w:r>
+        <w:instrText xml:space="preserve"> SEQ Figura \* ARABIC </w:instrText>
+      </w:r>
+      <w:r>
+        <w:fldChar w:fldCharType="separate"/>
+      </w:r>
+      <w:r>
+        <w:rPr>
+          <w:noProof/>
+        </w:rPr>
+        <w:t>28</w:t>
+      </w:r>
+      <w:r>
+        <w:rPr>
+          <w:noProof/>
+        </w:rPr>
+        <w:fldChar w:fldCharType="end"/>
+      </w:r>
       <w:r>
         <w:t xml:space="preserve"> Metodo per inviare il creditore scelto dall'utente nell'interfaccia grafica al controllore Detail</w:t>
       </w:r>
@@ -13681,14 +14055,27 @@
       <w:r>
         <w:t xml:space="preserve">Figura </w:t>
       </w:r>
-      <w:fldSimple w:instr=" SEQ Figura \* ARABIC ">
-        <w:r>
-          <w:rPr>
-            <w:noProof/>
-          </w:rPr>
-          <w:t>29</w:t>
-        </w:r>
-      </w:fldSimple>
+      <w:r>
+        <w:fldChar w:fldCharType="begin"/>
+      </w:r>
+      <w:r>
+        <w:instrText xml:space="preserve"> SEQ Figura \* ARABIC </w:instrText>
+      </w:r>
+      <w:r>
+        <w:fldChar w:fldCharType="separate"/>
+      </w:r>
+      <w:r>
+        <w:rPr>
+          <w:noProof/>
+        </w:rPr>
+        <w:t>29</w:t>
+      </w:r>
+      <w:r>
+        <w:rPr>
+          <w:noProof/>
+        </w:rPr>
+        <w:fldChar w:fldCharType="end"/>
+      </w:r>
       <w:r>
         <w:t xml:space="preserve"> Liste contenenti i dati per il grafico del bilancio</w:t>
       </w:r>
@@ -13757,14 +14144,27 @@
       <w:r>
         <w:t xml:space="preserve">Figura </w:t>
       </w:r>
-      <w:fldSimple w:instr=" SEQ Figura \* ARABIC ">
-        <w:r>
-          <w:rPr>
-            <w:noProof/>
-          </w:rPr>
-          <w:t>30</w:t>
-        </w:r>
-      </w:fldSimple>
+      <w:r>
+        <w:fldChar w:fldCharType="begin"/>
+      </w:r>
+      <w:r>
+        <w:instrText xml:space="preserve"> SEQ Figura \* ARABIC </w:instrText>
+      </w:r>
+      <w:r>
+        <w:fldChar w:fldCharType="separate"/>
+      </w:r>
+      <w:r>
+        <w:rPr>
+          <w:noProof/>
+        </w:rPr>
+        <w:t>30</w:t>
+      </w:r>
+      <w:r>
+        <w:rPr>
+          <w:noProof/>
+        </w:rPr>
+        <w:fldChar w:fldCharType="end"/>
+      </w:r>
       <w:r>
         <w:t xml:space="preserve"> Proprietà per il creditore selezionato</w:t>
       </w:r>
@@ -13831,14 +14231,27 @@
       <w:r>
         <w:t xml:space="preserve">Figura </w:t>
       </w:r>
-      <w:fldSimple w:instr=" SEQ Figura \* ARABIC ">
-        <w:r>
-          <w:rPr>
-            <w:noProof/>
-          </w:rPr>
-          <w:t>31</w:t>
-        </w:r>
-      </w:fldSimple>
+      <w:r>
+        <w:fldChar w:fldCharType="begin"/>
+      </w:r>
+      <w:r>
+        <w:instrText xml:space="preserve"> SEQ Figura \* ARABIC </w:instrText>
+      </w:r>
+      <w:r>
+        <w:fldChar w:fldCharType="separate"/>
+      </w:r>
+      <w:r>
+        <w:rPr>
+          <w:noProof/>
+        </w:rPr>
+        <w:t>31</w:t>
+      </w:r>
+      <w:r>
+        <w:rPr>
+          <w:noProof/>
+        </w:rPr>
+        <w:fldChar w:fldCharType="end"/>
+      </w:r>
       <w:r>
         <w:t xml:space="preserve"> Metodo per ricevere l'oggetto Creditor inviato dal controllore Dashboard</w:t>
       </w:r>
@@ -13909,14 +14322,27 @@
       <w:r>
         <w:t xml:space="preserve">Figura </w:t>
       </w:r>
-      <w:fldSimple w:instr=" SEQ Figura \* ARABIC ">
-        <w:r>
-          <w:rPr>
-            <w:noProof/>
-          </w:rPr>
-          <w:t>32</w:t>
-        </w:r>
-      </w:fldSimple>
+      <w:r>
+        <w:fldChar w:fldCharType="begin"/>
+      </w:r>
+      <w:r>
+        <w:instrText xml:space="preserve"> SEQ Figura \* ARABIC </w:instrText>
+      </w:r>
+      <w:r>
+        <w:fldChar w:fldCharType="separate"/>
+      </w:r>
+      <w:r>
+        <w:rPr>
+          <w:noProof/>
+        </w:rPr>
+        <w:t>32</w:t>
+      </w:r>
+      <w:r>
+        <w:rPr>
+          <w:noProof/>
+        </w:rPr>
+        <w:fldChar w:fldCharType="end"/>
+      </w:r>
       <w:r>
         <w:t xml:space="preserve"> Utilizzo del servizio CreditorDataRepository per ottenere tutte le transazioni</w:t>
       </w:r>
@@ -13990,14 +14416,27 @@
       <w:r>
         <w:t xml:space="preserve">Figura </w:t>
       </w:r>
-      <w:fldSimple w:instr=" SEQ Figura \* ARABIC ">
-        <w:r>
-          <w:rPr>
-            <w:noProof/>
-          </w:rPr>
-          <w:t>33</w:t>
-        </w:r>
-      </w:fldSimple>
+      <w:r>
+        <w:fldChar w:fldCharType="begin"/>
+      </w:r>
+      <w:r>
+        <w:instrText xml:space="preserve"> SEQ Figura \* ARABIC </w:instrText>
+      </w:r>
+      <w:r>
+        <w:fldChar w:fldCharType="separate"/>
+      </w:r>
+      <w:r>
+        <w:rPr>
+          <w:noProof/>
+        </w:rPr>
+        <w:t>33</w:t>
+      </w:r>
+      <w:r>
+        <w:rPr>
+          <w:noProof/>
+        </w:rPr>
+        <w:fldChar w:fldCharType="end"/>
+      </w:r>
       <w:r>
         <w:t xml:space="preserve"> Definizione delle linee con i loro valori e titoli, da inserire nel Live Chart</w:t>
       </w:r>
@@ -14069,14 +14508,27 @@
       <w:r>
         <w:t xml:space="preserve">Figura </w:t>
       </w:r>
-      <w:fldSimple w:instr=" SEQ Figura \* ARABIC ">
-        <w:r>
-          <w:rPr>
-            <w:noProof/>
-          </w:rPr>
-          <w:t>34</w:t>
-        </w:r>
-      </w:fldSimple>
+      <w:r>
+        <w:fldChar w:fldCharType="begin"/>
+      </w:r>
+      <w:r>
+        <w:instrText xml:space="preserve"> SEQ Figura \* ARABIC </w:instrText>
+      </w:r>
+      <w:r>
+        <w:fldChar w:fldCharType="separate"/>
+      </w:r>
+      <w:r>
+        <w:rPr>
+          <w:noProof/>
+        </w:rPr>
+        <w:t>34</w:t>
+      </w:r>
+      <w:r>
+        <w:rPr>
+          <w:noProof/>
+        </w:rPr>
+        <w:fldChar w:fldCharType="end"/>
+      </w:r>
       <w:r>
         <w:t xml:space="preserve"> Metodo per</w:t>
       </w:r>
@@ -14242,14 +14694,27 @@
       <w:r>
         <w:t xml:space="preserve">Figura </w:t>
       </w:r>
-      <w:fldSimple w:instr=" SEQ Figura \* ARABIC ">
-        <w:r>
-          <w:rPr>
-            <w:noProof/>
-          </w:rPr>
-          <w:t>35</w:t>
-        </w:r>
-      </w:fldSimple>
+      <w:r>
+        <w:fldChar w:fldCharType="begin"/>
+      </w:r>
+      <w:r>
+        <w:instrText xml:space="preserve"> SEQ Figura \* ARABIC </w:instrText>
+      </w:r>
+      <w:r>
+        <w:fldChar w:fldCharType="separate"/>
+      </w:r>
+      <w:r>
+        <w:rPr>
+          <w:noProof/>
+        </w:rPr>
+        <w:t>35</w:t>
+      </w:r>
+      <w:r>
+        <w:rPr>
+          <w:noProof/>
+        </w:rPr>
+        <w:fldChar w:fldCharType="end"/>
+      </w:r>
       <w:r>
         <w:t xml:space="preserve"> Comando per richiamare il metodo di aggiunta</w:t>
       </w:r>
@@ -14325,14 +14790,27 @@
       <w:r>
         <w:t xml:space="preserve">Figura </w:t>
       </w:r>
-      <w:fldSimple w:instr=" SEQ Figura \* ARABIC ">
-        <w:r>
-          <w:rPr>
-            <w:noProof/>
-          </w:rPr>
-          <w:t>36</w:t>
-        </w:r>
-      </w:fldSimple>
+      <w:r>
+        <w:fldChar w:fldCharType="begin"/>
+      </w:r>
+      <w:r>
+        <w:instrText xml:space="preserve"> SEQ Figura \* ARABIC </w:instrText>
+      </w:r>
+      <w:r>
+        <w:fldChar w:fldCharType="separate"/>
+      </w:r>
+      <w:r>
+        <w:rPr>
+          <w:noProof/>
+        </w:rPr>
+        <w:t>36</w:t>
+      </w:r>
+      <w:r>
+        <w:rPr>
+          <w:noProof/>
+        </w:rPr>
+        <w:fldChar w:fldCharType="end"/>
+      </w:r>
       <w:r>
         <w:t xml:space="preserve"> Metodo eseguito quando il comando AddCreditor viene effettuato</w:t>
       </w:r>
@@ -16259,9 +16737,9 @@
           <w:lang w:val="it-IT"/>
         </w:rPr>
       </w:pPr>
-      <w:bookmarkStart w:id="28" w:name="_Toc461179226"/>
-      <w:bookmarkStart w:id="29" w:name="_Toc532368690"/>
-      <w:bookmarkEnd w:id="22"/>
+      <w:bookmarkStart w:id="28" w:name="_Toc532368690"/>
+      <w:bookmarkStart w:id="29" w:name="_Toc461179226"/>
+      <w:bookmarkEnd w:id="23"/>
       <w:r>
         <w:rPr>
           <w:lang w:val="it-IT"/>
@@ -16269,7 +16747,7 @@
         <w:lastRenderedPageBreak/>
         <w:t>Test</w:t>
       </w:r>
-      <w:bookmarkEnd w:id="29"/>
+      <w:bookmarkEnd w:id="28"/>
     </w:p>
     <w:tbl>
       <w:tblPr>
@@ -18770,7 +19248,7 @@
       <w:r>
         <w:t>/limitazioni conosciute</w:t>
       </w:r>
-      <w:bookmarkEnd w:id="28"/>
+      <w:bookmarkEnd w:id="29"/>
       <w:bookmarkEnd w:id="31"/>
     </w:p>
     <w:p>
@@ -20442,7 +20920,7 @@
               <w:noProof/>
               <w:snapToGrid w:val="0"/>
             </w:rPr>
-            <w:t>21</w:t>
+            <w:t>3</w:t>
           </w:r>
           <w:r>
             <w:rPr>
@@ -25406,7 +25884,7 @@
 </file>
 
 <file path=customXml/itemProps1.xml><?xml version="1.0" encoding="utf-8"?>
-<ds:datastoreItem xmlns:ds="http://schemas.openxmlformats.org/officeDocument/2006/customXml" ds:itemID="{362CD085-2008-41C5-BD48-036A371051B8}">
+<ds:datastoreItem xmlns:ds="http://schemas.openxmlformats.org/officeDocument/2006/customXml" ds:itemID="{4E1D88F7-DD07-4EF3-94B9-8CD75876608E}">
   <ds:schemaRefs>
     <ds:schemaRef ds:uri="http://schemas.openxmlformats.org/officeDocument/2006/bibliography"/>
   </ds:schemaRefs>

</xml_diff>

<commit_message>
temp blockchain analsis, new diary and new icons
</commit_message>
<xml_diff>
--- a/docs/I4_Documentazione_Barcoin.docx
+++ b/docs/I4_Documentazione_Barcoin.docx
@@ -110,6 +110,8 @@
         <w:lastRenderedPageBreak/>
         <w:t xml:space="preserve"> </w:t>
       </w:r>
+      <w:bookmarkStart w:id="0" w:name="_GoBack"/>
+      <w:bookmarkEnd w:id="0"/>
       <w:r>
         <w:rPr>
           <w:noProof/>
@@ -2581,7 +2583,7 @@
         </w:rPr>
         <w:br w:type="page"/>
       </w:r>
-      <w:bookmarkStart w:id="0" w:name="_Toc532368670"/>
+      <w:bookmarkStart w:id="1" w:name="_Toc532368670"/>
       <w:r>
         <w:rPr>
           <w:lang w:val="it-IT"/>
@@ -2589,17 +2591,17 @@
         <w:lastRenderedPageBreak/>
         <w:t>Introduzione</w:t>
       </w:r>
-      <w:bookmarkEnd w:id="0"/>
+      <w:bookmarkEnd w:id="1"/>
     </w:p>
     <w:p>
       <w:pPr>
         <w:pStyle w:val="Titolo2"/>
       </w:pPr>
-      <w:bookmarkStart w:id="1" w:name="_Toc532368671"/>
+      <w:bookmarkStart w:id="2" w:name="_Toc532368671"/>
       <w:r>
         <w:t>Informazioni sul progetto</w:t>
       </w:r>
-      <w:bookmarkEnd w:id="1"/>
+      <w:bookmarkEnd w:id="2"/>
       <w:r>
         <w:t xml:space="preserve"> </w:t>
       </w:r>
@@ -2641,7 +2643,7 @@
         <w:t>Data inizio p</w:t>
       </w:r>
       <w:r>
-        <w:t>rogetto: 08.01.2019</w:t>
+        <w:t>rogetto: 04.09.2018</w:t>
       </w:r>
     </w:p>
     <w:p>
@@ -2678,22 +2680,20 @@
         <w:rPr>
           <w:lang w:val="en-CA"/>
         </w:rPr>
-        <w:t>10</w:t>
+        <w:t>12.</w:t>
       </w:r>
       <w:r>
         <w:rPr>
           <w:lang w:val="en-CA"/>
         </w:rPr>
-        <w:t>.</w:t>
+        <w:t>12</w:t>
       </w:r>
       <w:r>
         <w:rPr>
           <w:lang w:val="en-CA"/>
         </w:rPr>
-        <w:t>04.2019</w:t>
-      </w:r>
-      <w:bookmarkStart w:id="2" w:name="_GoBack"/>
-      <w:bookmarkEnd w:id="2"/>
+        <w:t>.2018</w:t>
+      </w:r>
     </w:p>
     <w:p>
       <w:pPr>
@@ -8490,27 +8490,14 @@
       <w:r>
         <w:t xml:space="preserve">Figura </w:t>
       </w:r>
-      <w:r>
-        <w:fldChar w:fldCharType="begin"/>
-      </w:r>
-      <w:r>
-        <w:instrText xml:space="preserve"> SEQ Figura \* ARABIC </w:instrText>
-      </w:r>
-      <w:r>
-        <w:fldChar w:fldCharType="separate"/>
-      </w:r>
-      <w:r>
-        <w:rPr>
-          <w:noProof/>
-        </w:rPr>
-        <w:t>1</w:t>
-      </w:r>
-      <w:r>
-        <w:rPr>
-          <w:noProof/>
-        </w:rPr>
-        <w:fldChar w:fldCharType="end"/>
-      </w:r>
+      <w:fldSimple w:instr=" SEQ Figura \* ARABIC ">
+        <w:r>
+          <w:rPr>
+            <w:noProof/>
+          </w:rPr>
+          <w:t>1</w:t>
+        </w:r>
+      </w:fldSimple>
       <w:r>
         <w:t xml:space="preserve"> </w:t>
       </w:r>
@@ -8608,27 +8595,14 @@
       <w:r>
         <w:t xml:space="preserve">Figura </w:t>
       </w:r>
-      <w:r>
-        <w:fldChar w:fldCharType="begin"/>
-      </w:r>
-      <w:r>
-        <w:instrText xml:space="preserve"> SEQ Figura \* ARABIC </w:instrText>
-      </w:r>
-      <w:r>
-        <w:fldChar w:fldCharType="separate"/>
-      </w:r>
-      <w:r>
-        <w:rPr>
-          <w:noProof/>
-        </w:rPr>
-        <w:t>2</w:t>
-      </w:r>
-      <w:r>
-        <w:rPr>
-          <w:noProof/>
-        </w:rPr>
-        <w:fldChar w:fldCharType="end"/>
-      </w:r>
+      <w:fldSimple w:instr=" SEQ Figura \* ARABIC ">
+        <w:r>
+          <w:rPr>
+            <w:noProof/>
+          </w:rPr>
+          <w:t>2</w:t>
+        </w:r>
+      </w:fldSimple>
       <w:r>
         <w:t xml:space="preserve"> Interfaccia in anteprima </w:t>
       </w:r>
@@ -8706,27 +8680,14 @@
       <w:r>
         <w:t xml:space="preserve">Figura </w:t>
       </w:r>
-      <w:r>
-        <w:fldChar w:fldCharType="begin"/>
-      </w:r>
-      <w:r>
-        <w:instrText xml:space="preserve"> SEQ Figura \* ARABIC </w:instrText>
-      </w:r>
-      <w:r>
-        <w:fldChar w:fldCharType="separate"/>
-      </w:r>
-      <w:r>
-        <w:rPr>
-          <w:noProof/>
-        </w:rPr>
-        <w:t>3</w:t>
-      </w:r>
-      <w:r>
-        <w:rPr>
-          <w:noProof/>
-        </w:rPr>
-        <w:fldChar w:fldCharType="end"/>
-      </w:r>
+      <w:fldSimple w:instr=" SEQ Figura \* ARABIC ">
+        <w:r>
+          <w:rPr>
+            <w:noProof/>
+          </w:rPr>
+          <w:t>3</w:t>
+        </w:r>
+      </w:fldSimple>
       <w:r>
         <w:t xml:space="preserve"> Interfaccia in dettaglio</w:t>
       </w:r>
@@ -8759,15 +8720,15 @@
       <w:pPr>
         <w:pStyle w:val="Titolo2"/>
       </w:pPr>
-      <w:bookmarkStart w:id="22" w:name="_Toc532368685"/>
-      <w:bookmarkStart w:id="23" w:name="_Toc461179223"/>
+      <w:bookmarkStart w:id="22" w:name="_Toc461179223"/>
+      <w:bookmarkStart w:id="23" w:name="_Toc532368685"/>
       <w:r>
         <w:t>Grafica</w:t>
       </w:r>
       <w:r>
         <w:t xml:space="preserve"> / XAML</w:t>
       </w:r>
-      <w:bookmarkEnd w:id="22"/>
+      <w:bookmarkEnd w:id="23"/>
     </w:p>
     <w:p>
       <w:pPr>
@@ -8991,27 +8952,14 @@
       <w:r>
         <w:t xml:space="preserve">Figura </w:t>
       </w:r>
-      <w:r>
-        <w:fldChar w:fldCharType="begin"/>
-      </w:r>
-      <w:r>
-        <w:instrText xml:space="preserve"> SEQ Figura \* ARABIC </w:instrText>
-      </w:r>
-      <w:r>
-        <w:fldChar w:fldCharType="separate"/>
-      </w:r>
-      <w:r>
-        <w:rPr>
-          <w:noProof/>
-        </w:rPr>
-        <w:t>4</w:t>
-      </w:r>
-      <w:r>
-        <w:rPr>
-          <w:noProof/>
-        </w:rPr>
-        <w:fldChar w:fldCharType="end"/>
-      </w:r>
+      <w:fldSimple w:instr=" SEQ Figura \* ARABIC ">
+        <w:r>
+          <w:rPr>
+            <w:noProof/>
+          </w:rPr>
+          <w:t>4</w:t>
+        </w:r>
+      </w:fldSimple>
       <w:r>
         <w:t xml:space="preserve"> Binding alle altre due interfacce</w:t>
       </w:r>
@@ -9096,27 +9044,14 @@
       <w:r>
         <w:t xml:space="preserve">Figura </w:t>
       </w:r>
-      <w:r>
-        <w:fldChar w:fldCharType="begin"/>
-      </w:r>
-      <w:r>
-        <w:instrText xml:space="preserve"> SEQ Figura \* ARABIC </w:instrText>
-      </w:r>
-      <w:r>
-        <w:fldChar w:fldCharType="separate"/>
-      </w:r>
-      <w:r>
-        <w:rPr>
-          <w:noProof/>
-        </w:rPr>
-        <w:t>5</w:t>
-      </w:r>
-      <w:r>
-        <w:rPr>
-          <w:noProof/>
-        </w:rPr>
-        <w:fldChar w:fldCharType="end"/>
-      </w:r>
+      <w:fldSimple w:instr=" SEQ Figura \* ARABIC ">
+        <w:r>
+          <w:rPr>
+            <w:noProof/>
+          </w:rPr>
+          <w:t>5</w:t>
+        </w:r>
+      </w:fldSimple>
       <w:r>
         <w:t xml:space="preserve"> Stile per ottenere un margine sul controllore di contenuto</w:t>
       </w:r>
@@ -9201,27 +9136,14 @@
       <w:r>
         <w:t xml:space="preserve">Figura </w:t>
       </w:r>
-      <w:r>
-        <w:fldChar w:fldCharType="begin"/>
-      </w:r>
-      <w:r>
-        <w:instrText xml:space="preserve"> SEQ Figura \* ARABIC </w:instrText>
-      </w:r>
-      <w:r>
-        <w:fldChar w:fldCharType="separate"/>
-      </w:r>
-      <w:r>
-        <w:rPr>
-          <w:noProof/>
-        </w:rPr>
-        <w:t>6</w:t>
-      </w:r>
-      <w:r>
-        <w:rPr>
-          <w:noProof/>
-        </w:rPr>
-        <w:fldChar w:fldCharType="end"/>
-      </w:r>
+      <w:fldSimple w:instr=" SEQ Figura \* ARABIC ">
+        <w:r>
+          <w:rPr>
+            <w:noProof/>
+          </w:rPr>
+          <w:t>6</w:t>
+        </w:r>
+      </w:fldSimple>
       <w:r>
         <w:t xml:space="preserve"> Binding per il logo di Barcoin</w:t>
       </w:r>
@@ -9303,27 +9225,14 @@
       <w:r>
         <w:t xml:space="preserve">Figura </w:t>
       </w:r>
-      <w:r>
-        <w:fldChar w:fldCharType="begin"/>
-      </w:r>
-      <w:r>
-        <w:instrText xml:space="preserve"> SEQ Figura \* ARABIC </w:instrText>
-      </w:r>
-      <w:r>
-        <w:fldChar w:fldCharType="separate"/>
-      </w:r>
-      <w:r>
-        <w:rPr>
-          <w:noProof/>
-        </w:rPr>
-        <w:t>7</w:t>
-      </w:r>
-      <w:r>
-        <w:rPr>
-          <w:noProof/>
-        </w:rPr>
-        <w:fldChar w:fldCharType="end"/>
-      </w:r>
+      <w:fldSimple w:instr=" SEQ Figura \* ARABIC ">
+        <w:r>
+          <w:rPr>
+            <w:noProof/>
+          </w:rPr>
+          <w:t>7</w:t>
+        </w:r>
+      </w:fldSimple>
       <w:r>
         <w:t xml:space="preserve"> Binding per visualizzare l'interfaccia attiva</w:t>
       </w:r>
@@ -9392,27 +9301,14 @@
       <w:r>
         <w:t xml:space="preserve">Figura </w:t>
       </w:r>
-      <w:r>
-        <w:fldChar w:fldCharType="begin"/>
-      </w:r>
-      <w:r>
-        <w:instrText xml:space="preserve"> SEQ Figura \* ARABIC </w:instrText>
-      </w:r>
-      <w:r>
-        <w:fldChar w:fldCharType="separate"/>
-      </w:r>
-      <w:r>
-        <w:rPr>
-          <w:noProof/>
-        </w:rPr>
-        <w:t>8</w:t>
-      </w:r>
-      <w:r>
-        <w:rPr>
-          <w:noProof/>
-        </w:rPr>
-        <w:fldChar w:fldCharType="end"/>
-      </w:r>
+      <w:fldSimple w:instr=" SEQ Figura \* ARABIC ">
+        <w:r>
+          <w:rPr>
+            <w:noProof/>
+          </w:rPr>
+          <w:t>8</w:t>
+        </w:r>
+      </w:fldSimple>
       <w:r>
         <w:t xml:space="preserve"> Bottone con binding per raggiungere </w:t>
       </w:r>
@@ -9546,27 +9442,14 @@
       <w:r>
         <w:t xml:space="preserve">Figura </w:t>
       </w:r>
-      <w:r>
-        <w:fldChar w:fldCharType="begin"/>
-      </w:r>
-      <w:r>
-        <w:instrText xml:space="preserve"> SEQ Figura \* ARABIC </w:instrText>
-      </w:r>
-      <w:r>
-        <w:fldChar w:fldCharType="separate"/>
-      </w:r>
-      <w:r>
-        <w:rPr>
-          <w:noProof/>
-        </w:rPr>
-        <w:t>9</w:t>
-      </w:r>
-      <w:r>
-        <w:rPr>
-          <w:noProof/>
-        </w:rPr>
-        <w:fldChar w:fldCharType="end"/>
-      </w:r>
+      <w:fldSimple w:instr=" SEQ Figura \* ARABIC ">
+        <w:r>
+          <w:rPr>
+            <w:noProof/>
+          </w:rPr>
+          <w:t>9</w:t>
+        </w:r>
+      </w:fldSimple>
       <w:r>
         <w:t xml:space="preserve"> Template applicato ad ogni bottone della Dashboard</w:t>
       </w:r>
@@ -9649,27 +9532,14 @@
       <w:r>
         <w:t xml:space="preserve">Figura </w:t>
       </w:r>
-      <w:r>
-        <w:fldChar w:fldCharType="begin"/>
-      </w:r>
-      <w:r>
-        <w:instrText xml:space="preserve"> SEQ Figura \* ARABIC </w:instrText>
-      </w:r>
-      <w:r>
-        <w:fldChar w:fldCharType="separate"/>
-      </w:r>
-      <w:r>
-        <w:rPr>
-          <w:noProof/>
-        </w:rPr>
-        <w:t>10</w:t>
-      </w:r>
-      <w:r>
-        <w:rPr>
-          <w:noProof/>
-        </w:rPr>
-        <w:fldChar w:fldCharType="end"/>
-      </w:r>
+      <w:fldSimple w:instr=" SEQ Figura \* ARABIC ">
+        <w:r>
+          <w:rPr>
+            <w:noProof/>
+          </w:rPr>
+          <w:t>10</w:t>
+        </w:r>
+      </w:fldSimple>
       <w:r>
         <w:t xml:space="preserve"> Lista resa a ‘blocco’ dove vengono inseriti i bottoni</w:t>
       </w:r>
@@ -9862,27 +9732,14 @@
       <w:r>
         <w:t xml:space="preserve">Figura </w:t>
       </w:r>
-      <w:r>
-        <w:fldChar w:fldCharType="begin"/>
-      </w:r>
-      <w:r>
-        <w:instrText xml:space="preserve"> SEQ Figura \* ARABIC </w:instrText>
-      </w:r>
-      <w:r>
-        <w:fldChar w:fldCharType="separate"/>
-      </w:r>
-      <w:r>
-        <w:rPr>
-          <w:noProof/>
-        </w:rPr>
-        <w:t>11</w:t>
-      </w:r>
-      <w:r>
-        <w:rPr>
-          <w:noProof/>
-        </w:rPr>
-        <w:fldChar w:fldCharType="end"/>
-      </w:r>
+      <w:fldSimple w:instr=" SEQ Figura \* ARABIC ">
+        <w:r>
+          <w:rPr>
+            <w:noProof/>
+          </w:rPr>
+          <w:t>11</w:t>
+        </w:r>
+      </w:fldSimple>
       <w:r>
         <w:t xml:space="preserve"> Griglia </w:t>
       </w:r>
@@ -9969,27 +9826,14 @@
       <w:r>
         <w:t xml:space="preserve">Figura </w:t>
       </w:r>
-      <w:r>
-        <w:fldChar w:fldCharType="begin"/>
-      </w:r>
-      <w:r>
-        <w:instrText xml:space="preserve"> SEQ Figura \* ARABIC </w:instrText>
-      </w:r>
-      <w:r>
-        <w:fldChar w:fldCharType="separate"/>
-      </w:r>
-      <w:r>
-        <w:rPr>
-          <w:noProof/>
-        </w:rPr>
-        <w:t>12</w:t>
-      </w:r>
-      <w:r>
-        <w:rPr>
-          <w:noProof/>
-        </w:rPr>
-        <w:fldChar w:fldCharType="end"/>
-      </w:r>
+      <w:fldSimple w:instr=" SEQ Figura \* ARABIC ">
+        <w:r>
+          <w:rPr>
+            <w:noProof/>
+          </w:rPr>
+          <w:t>12</w:t>
+        </w:r>
+      </w:fldSimple>
       <w:r>
         <w:t xml:space="preserve"> Grafico del bilancio fatto con Live Charts</w:t>
       </w:r>
@@ -10095,27 +9939,14 @@
       <w:r>
         <w:t xml:space="preserve">Figura </w:t>
       </w:r>
-      <w:r>
-        <w:fldChar w:fldCharType="begin"/>
-      </w:r>
-      <w:r>
-        <w:instrText xml:space="preserve"> SEQ Figura \* ARABIC </w:instrText>
-      </w:r>
-      <w:r>
-        <w:fldChar w:fldCharType="separate"/>
-      </w:r>
-      <w:r>
-        <w:rPr>
-          <w:noProof/>
-        </w:rPr>
-        <w:t>13</w:t>
-      </w:r>
-      <w:r>
-        <w:rPr>
-          <w:noProof/>
-        </w:rPr>
-        <w:fldChar w:fldCharType="end"/>
-      </w:r>
+      <w:fldSimple w:instr=" SEQ Figura \* ARABIC ">
+        <w:r>
+          <w:rPr>
+            <w:noProof/>
+          </w:rPr>
+          <w:t>13</w:t>
+        </w:r>
+      </w:fldSimple>
       <w:r>
         <w:t xml:space="preserve"> I TextB</w:t>
       </w:r>
@@ -10188,27 +10019,14 @@
       <w:r>
         <w:t xml:space="preserve">Figura </w:t>
       </w:r>
-      <w:r>
-        <w:fldChar w:fldCharType="begin"/>
-      </w:r>
-      <w:r>
-        <w:instrText xml:space="preserve"> SEQ Figura \* ARABIC </w:instrText>
-      </w:r>
-      <w:r>
-        <w:fldChar w:fldCharType="separate"/>
-      </w:r>
-      <w:r>
-        <w:rPr>
-          <w:noProof/>
-        </w:rPr>
-        <w:t>14</w:t>
-      </w:r>
-      <w:r>
-        <w:rPr>
-          <w:noProof/>
-        </w:rPr>
-        <w:fldChar w:fldCharType="end"/>
-      </w:r>
+      <w:fldSimple w:instr=" SEQ Figura \* ARABIC ">
+        <w:r>
+          <w:rPr>
+            <w:noProof/>
+          </w:rPr>
+          <w:t>14</w:t>
+        </w:r>
+      </w:fldSimple>
       <w:r>
         <w:t xml:space="preserve"> Stile PlaceH</w:t>
       </w:r>
@@ -10317,27 +10135,14 @@
       <w:r>
         <w:t xml:space="preserve">Figura </w:t>
       </w:r>
-      <w:r>
-        <w:fldChar w:fldCharType="begin"/>
-      </w:r>
-      <w:r>
-        <w:instrText xml:space="preserve"> SEQ Figura \* ARABIC </w:instrText>
-      </w:r>
-      <w:r>
-        <w:fldChar w:fldCharType="separate"/>
-      </w:r>
-      <w:r>
-        <w:rPr>
-          <w:noProof/>
-        </w:rPr>
-        <w:t>15</w:t>
-      </w:r>
-      <w:r>
-        <w:rPr>
-          <w:noProof/>
-        </w:rPr>
-        <w:fldChar w:fldCharType="end"/>
-      </w:r>
+      <w:fldSimple w:instr=" SEQ Figura \* ARABIC ">
+        <w:r>
+          <w:rPr>
+            <w:noProof/>
+          </w:rPr>
+          <w:t>15</w:t>
+        </w:r>
+      </w:fldSimple>
       <w:r>
         <w:t xml:space="preserve"> La descrizione viene bindata dal ViewModel per lasciare lo XAML più pulito</w:t>
       </w:r>
@@ -10750,27 +10555,14 @@
       <w:r>
         <w:t xml:space="preserve">Figura </w:t>
       </w:r>
-      <w:r>
-        <w:fldChar w:fldCharType="begin"/>
-      </w:r>
-      <w:r>
-        <w:instrText xml:space="preserve"> SEQ Figura \* ARABIC </w:instrText>
-      </w:r>
-      <w:r>
-        <w:fldChar w:fldCharType="separate"/>
-      </w:r>
-      <w:r>
-        <w:rPr>
-          <w:noProof/>
-        </w:rPr>
-        <w:t>16</w:t>
-      </w:r>
-      <w:r>
-        <w:rPr>
-          <w:noProof/>
-        </w:rPr>
-        <w:fldChar w:fldCharType="end"/>
-      </w:r>
+      <w:fldSimple w:instr=" SEQ Figura \* ARABIC ">
+        <w:r>
+          <w:rPr>
+            <w:noProof/>
+          </w:rPr>
+          <w:t>16</w:t>
+        </w:r>
+      </w:fldSimple>
       <w:r>
         <w:t xml:space="preserve"> </w:t>
       </w:r>
@@ -10846,27 +10638,14 @@
       <w:r>
         <w:t xml:space="preserve">Figura </w:t>
       </w:r>
-      <w:r>
-        <w:fldChar w:fldCharType="begin"/>
-      </w:r>
-      <w:r>
-        <w:instrText xml:space="preserve"> SEQ Figura \* ARABIC </w:instrText>
-      </w:r>
-      <w:r>
-        <w:fldChar w:fldCharType="separate"/>
-      </w:r>
-      <w:r>
-        <w:rPr>
-          <w:noProof/>
-        </w:rPr>
-        <w:t>17</w:t>
-      </w:r>
-      <w:r>
-        <w:rPr>
-          <w:noProof/>
-        </w:rPr>
-        <w:fldChar w:fldCharType="end"/>
-      </w:r>
+      <w:fldSimple w:instr=" SEQ Figura \* ARABIC ">
+        <w:r>
+          <w:rPr>
+            <w:noProof/>
+          </w:rPr>
+          <w:t>17</w:t>
+        </w:r>
+      </w:fldSimple>
       <w:r>
         <w:t xml:space="preserve"> Metodo per eseguire la query corrente e ritornarne il risultato</w:t>
       </w:r>
@@ -11326,27 +11105,14 @@
       <w:r>
         <w:t xml:space="preserve">Figura </w:t>
       </w:r>
-      <w:r>
-        <w:fldChar w:fldCharType="begin"/>
-      </w:r>
-      <w:r>
-        <w:instrText xml:space="preserve"> SEQ Figura \* ARABIC </w:instrText>
-      </w:r>
-      <w:r>
-        <w:fldChar w:fldCharType="separate"/>
-      </w:r>
-      <w:r>
-        <w:rPr>
-          <w:noProof/>
-        </w:rPr>
-        <w:t>18</w:t>
-      </w:r>
-      <w:r>
-        <w:rPr>
-          <w:noProof/>
-        </w:rPr>
-        <w:fldChar w:fldCharType="end"/>
-      </w:r>
+      <w:fldSimple w:instr=" SEQ Figura \* ARABIC ">
+        <w:r>
+          <w:rPr>
+            <w:noProof/>
+          </w:rPr>
+          <w:t>18</w:t>
+        </w:r>
+      </w:fldSimple>
       <w:r>
         <w:t xml:space="preserve"> Metodo per ritornare le i</w:t>
       </w:r>
@@ -11418,27 +11184,14 @@
       <w:r>
         <w:t xml:space="preserve">Figura </w:t>
       </w:r>
-      <w:r>
-        <w:fldChar w:fldCharType="begin"/>
-      </w:r>
-      <w:r>
-        <w:instrText xml:space="preserve"> SEQ Figura \* ARABIC </w:instrText>
-      </w:r>
-      <w:r>
-        <w:fldChar w:fldCharType="separate"/>
-      </w:r>
-      <w:r>
-        <w:rPr>
-          <w:noProof/>
-        </w:rPr>
-        <w:t>19</w:t>
-      </w:r>
-      <w:r>
-        <w:rPr>
-          <w:noProof/>
-        </w:rPr>
-        <w:fldChar w:fldCharType="end"/>
-      </w:r>
+      <w:fldSimple w:instr=" SEQ Figura \* ARABIC ">
+        <w:r>
+          <w:rPr>
+            <w:noProof/>
+          </w:rPr>
+          <w:t>19</w:t>
+        </w:r>
+      </w:fldSimple>
       <w:r>
         <w:t xml:space="preserve"> Metodo per ritornare le informazioni di tutti i creditori</w:t>
       </w:r>
@@ -11510,27 +11263,14 @@
       <w:r>
         <w:t xml:space="preserve">Figura </w:t>
       </w:r>
-      <w:r>
-        <w:fldChar w:fldCharType="begin"/>
-      </w:r>
-      <w:r>
-        <w:instrText xml:space="preserve"> SEQ Figura \* ARABIC </w:instrText>
-      </w:r>
-      <w:r>
-        <w:fldChar w:fldCharType="separate"/>
-      </w:r>
-      <w:r>
-        <w:rPr>
-          <w:noProof/>
-        </w:rPr>
-        <w:t>20</w:t>
-      </w:r>
-      <w:r>
-        <w:rPr>
-          <w:noProof/>
-        </w:rPr>
-        <w:fldChar w:fldCharType="end"/>
-      </w:r>
+      <w:fldSimple w:instr=" SEQ Figura \* ARABIC ">
+        <w:r>
+          <w:rPr>
+            <w:noProof/>
+          </w:rPr>
+          <w:t>20</w:t>
+        </w:r>
+      </w:fldSimple>
       <w:r>
         <w:t xml:space="preserve"> Metodo per inserire un nuovo creditore</w:t>
       </w:r>
@@ -11694,27 +11434,14 @@
       <w:r>
         <w:t xml:space="preserve">Figura </w:t>
       </w:r>
-      <w:r>
-        <w:fldChar w:fldCharType="begin"/>
-      </w:r>
-      <w:r>
-        <w:instrText xml:space="preserve"> SEQ Figura \* ARABIC </w:instrText>
-      </w:r>
-      <w:r>
-        <w:fldChar w:fldCharType="separate"/>
-      </w:r>
-      <w:r>
-        <w:rPr>
-          <w:noProof/>
-        </w:rPr>
-        <w:t>21</w:t>
-      </w:r>
-      <w:r>
-        <w:rPr>
-          <w:noProof/>
-        </w:rPr>
-        <w:fldChar w:fldCharType="end"/>
-      </w:r>
+      <w:fldSimple w:instr=" SEQ Figura \* ARABIC ">
+        <w:r>
+          <w:rPr>
+            <w:noProof/>
+          </w:rPr>
+          <w:t>21</w:t>
+        </w:r>
+      </w:fldSimple>
       <w:r>
         <w:t xml:space="preserve"> Metodo per ottenere tutte le transazioni di un creditore</w:t>
       </w:r>
@@ -11785,27 +11512,14 @@
       <w:r>
         <w:t xml:space="preserve">Figura </w:t>
       </w:r>
-      <w:r>
-        <w:fldChar w:fldCharType="begin"/>
-      </w:r>
-      <w:r>
-        <w:instrText xml:space="preserve"> SEQ Figura \* ARABIC </w:instrText>
-      </w:r>
-      <w:r>
-        <w:fldChar w:fldCharType="separate"/>
-      </w:r>
-      <w:r>
-        <w:rPr>
-          <w:noProof/>
-        </w:rPr>
-        <w:t>22</w:t>
-      </w:r>
-      <w:r>
-        <w:rPr>
-          <w:noProof/>
-        </w:rPr>
-        <w:fldChar w:fldCharType="end"/>
-      </w:r>
+      <w:fldSimple w:instr=" SEQ Figura \* ARABIC ">
+        <w:r>
+          <w:rPr>
+            <w:noProof/>
+          </w:rPr>
+          <w:t>22</w:t>
+        </w:r>
+      </w:fldSimple>
       <w:r>
         <w:t xml:space="preserve"> Metodo per aggiungere una transazione ad un creditore</w:t>
       </w:r>
@@ -12028,13 +11742,8 @@
         <w:ind w:left="705"/>
         <w:jc w:val="both"/>
       </w:pPr>
-      <w:proofErr w:type="gramStart"/>
-      <w:r>
-        <w:t>creditori</w:t>
-      </w:r>
-      <w:proofErr w:type="gramEnd"/>
-      <w:r>
-        <w:t>.</w:t>
+      <w:r>
+        <w:t>creditori.</w:t>
       </w:r>
     </w:p>
     <w:p>
@@ -12254,13 +11963,8 @@
           </wp:anchor>
         </w:drawing>
       </w:r>
-      <w:proofErr w:type="gramStart"/>
-      <w:r>
-        <w:t>delle</w:t>
-      </w:r>
-      <w:proofErr w:type="gramEnd"/>
-      <w:r>
-        <w:t xml:space="preserve"> transazioni.</w:t>
+      <w:r>
+        <w:t>delle transazioni.</w:t>
       </w:r>
     </w:p>
     <w:p>
@@ -13283,27 +12987,14 @@
       <w:r>
         <w:t xml:space="preserve">Figura </w:t>
       </w:r>
-      <w:r>
-        <w:fldChar w:fldCharType="begin"/>
-      </w:r>
-      <w:r>
-        <w:instrText xml:space="preserve"> SEQ Figura \* ARABIC </w:instrText>
-      </w:r>
-      <w:r>
-        <w:fldChar w:fldCharType="separate"/>
-      </w:r>
-      <w:r>
-        <w:rPr>
-          <w:noProof/>
-        </w:rPr>
-        <w:t>23</w:t>
-      </w:r>
-      <w:r>
-        <w:rPr>
-          <w:noProof/>
-        </w:rPr>
-        <w:fldChar w:fldCharType="end"/>
-      </w:r>
+      <w:fldSimple w:instr=" SEQ Figura \* ARABIC ">
+        <w:r>
+          <w:rPr>
+            <w:noProof/>
+          </w:rPr>
+          <w:t>23</w:t>
+        </w:r>
+      </w:fldSimple>
       <w:r>
         <w:t xml:space="preserve"> Proprietà per ottenere il link al logo di Barcoin</w:t>
       </w:r>
@@ -13376,27 +13067,14 @@
       <w:r>
         <w:t xml:space="preserve">Figura </w:t>
       </w:r>
-      <w:r>
-        <w:fldChar w:fldCharType="begin"/>
-      </w:r>
-      <w:r>
-        <w:instrText xml:space="preserve"> SEQ Figura \* ARABIC </w:instrText>
-      </w:r>
-      <w:r>
-        <w:fldChar w:fldCharType="separate"/>
-      </w:r>
-      <w:r>
-        <w:rPr>
-          <w:noProof/>
-        </w:rPr>
-        <w:t>24</w:t>
-      </w:r>
-      <w:r>
-        <w:rPr>
-          <w:noProof/>
-        </w:rPr>
-        <w:fldChar w:fldCharType="end"/>
-      </w:r>
+      <w:fldSimple w:instr=" SEQ Figura \* ARABIC ">
+        <w:r>
+          <w:rPr>
+            <w:noProof/>
+          </w:rPr>
+          <w:t>24</w:t>
+        </w:r>
+      </w:fldSimple>
       <w:r>
         <w:t xml:space="preserve"> Proprietà per assegnare il controllore attuale a livello grafico</w:t>
       </w:r>
@@ -13469,27 +13147,14 @@
       <w:r>
         <w:t xml:space="preserve">Figura </w:t>
       </w:r>
-      <w:r>
-        <w:fldChar w:fldCharType="begin"/>
-      </w:r>
-      <w:r>
-        <w:instrText xml:space="preserve"> SEQ Figura \* ARABIC </w:instrText>
-      </w:r>
-      <w:r>
-        <w:fldChar w:fldCharType="separate"/>
-      </w:r>
-      <w:r>
-        <w:rPr>
-          <w:noProof/>
-        </w:rPr>
-        <w:t>25</w:t>
-      </w:r>
-      <w:r>
-        <w:rPr>
-          <w:noProof/>
-        </w:rPr>
-        <w:fldChar w:fldCharType="end"/>
-      </w:r>
+      <w:fldSimple w:instr=" SEQ Figura \* ARABIC ">
+        <w:r>
+          <w:rPr>
+            <w:noProof/>
+          </w:rPr>
+          <w:t>25</w:t>
+        </w:r>
+      </w:fldSimple>
       <w:r>
         <w:t xml:space="preserve"> Comando per </w:t>
       </w:r>
@@ -13674,27 +13339,14 @@
       <w:r>
         <w:t xml:space="preserve">Figura </w:t>
       </w:r>
-      <w:r>
-        <w:fldChar w:fldCharType="begin"/>
-      </w:r>
-      <w:r>
-        <w:instrText xml:space="preserve"> SEQ Figura \* ARABIC </w:instrText>
-      </w:r>
-      <w:r>
-        <w:fldChar w:fldCharType="separate"/>
-      </w:r>
-      <w:r>
-        <w:rPr>
-          <w:noProof/>
-        </w:rPr>
-        <w:t>26</w:t>
-      </w:r>
-      <w:r>
-        <w:rPr>
-          <w:noProof/>
-        </w:rPr>
-        <w:fldChar w:fldCharType="end"/>
-      </w:r>
+      <w:fldSimple w:instr=" SEQ Figura \* ARABIC ">
+        <w:r>
+          <w:rPr>
+            <w:noProof/>
+          </w:rPr>
+          <w:t>26</w:t>
+        </w:r>
+      </w:fldSimple>
       <w:r>
         <w:t xml:space="preserve"> Comando per impostare il controllore Detail</w:t>
       </w:r>
@@ -13767,27 +13419,14 @@
       <w:r>
         <w:t xml:space="preserve">Figura </w:t>
       </w:r>
-      <w:r>
-        <w:fldChar w:fldCharType="begin"/>
-      </w:r>
-      <w:r>
-        <w:instrText xml:space="preserve"> SEQ Figura \* ARABIC </w:instrText>
-      </w:r>
-      <w:r>
-        <w:fldChar w:fldCharType="separate"/>
-      </w:r>
-      <w:r>
-        <w:rPr>
-          <w:noProof/>
-        </w:rPr>
-        <w:t>27</w:t>
-      </w:r>
-      <w:r>
-        <w:rPr>
-          <w:noProof/>
-        </w:rPr>
-        <w:fldChar w:fldCharType="end"/>
-      </w:r>
+      <w:fldSimple w:instr=" SEQ Figura \* ARABIC ">
+        <w:r>
+          <w:rPr>
+            <w:noProof/>
+          </w:rPr>
+          <w:t>27</w:t>
+        </w:r>
+      </w:fldSimple>
       <w:r>
         <w:t xml:space="preserve"> Utilizzo del servizio CreditorDataRepository per ottenere tutti i creditori</w:t>
       </w:r>
@@ -13860,27 +13499,14 @@
       <w:r>
         <w:t xml:space="preserve">Figura </w:t>
       </w:r>
-      <w:r>
-        <w:fldChar w:fldCharType="begin"/>
-      </w:r>
-      <w:r>
-        <w:instrText xml:space="preserve"> SEQ Figura \* ARABIC </w:instrText>
-      </w:r>
-      <w:r>
-        <w:fldChar w:fldCharType="separate"/>
-      </w:r>
-      <w:r>
-        <w:rPr>
-          <w:noProof/>
-        </w:rPr>
-        <w:t>28</w:t>
-      </w:r>
-      <w:r>
-        <w:rPr>
-          <w:noProof/>
-        </w:rPr>
-        <w:fldChar w:fldCharType="end"/>
-      </w:r>
+      <w:fldSimple w:instr=" SEQ Figura \* ARABIC ">
+        <w:r>
+          <w:rPr>
+            <w:noProof/>
+          </w:rPr>
+          <w:t>28</w:t>
+        </w:r>
+      </w:fldSimple>
       <w:r>
         <w:t xml:space="preserve"> Metodo per inviare il creditore scelto dall'utente nell'interfaccia grafica al controllore Detail</w:t>
       </w:r>
@@ -14055,27 +13681,14 @@
       <w:r>
         <w:t xml:space="preserve">Figura </w:t>
       </w:r>
-      <w:r>
-        <w:fldChar w:fldCharType="begin"/>
-      </w:r>
-      <w:r>
-        <w:instrText xml:space="preserve"> SEQ Figura \* ARABIC </w:instrText>
-      </w:r>
-      <w:r>
-        <w:fldChar w:fldCharType="separate"/>
-      </w:r>
-      <w:r>
-        <w:rPr>
-          <w:noProof/>
-        </w:rPr>
-        <w:t>29</w:t>
-      </w:r>
-      <w:r>
-        <w:rPr>
-          <w:noProof/>
-        </w:rPr>
-        <w:fldChar w:fldCharType="end"/>
-      </w:r>
+      <w:fldSimple w:instr=" SEQ Figura \* ARABIC ">
+        <w:r>
+          <w:rPr>
+            <w:noProof/>
+          </w:rPr>
+          <w:t>29</w:t>
+        </w:r>
+      </w:fldSimple>
       <w:r>
         <w:t xml:space="preserve"> Liste contenenti i dati per il grafico del bilancio</w:t>
       </w:r>
@@ -14144,27 +13757,14 @@
       <w:r>
         <w:t xml:space="preserve">Figura </w:t>
       </w:r>
-      <w:r>
-        <w:fldChar w:fldCharType="begin"/>
-      </w:r>
-      <w:r>
-        <w:instrText xml:space="preserve"> SEQ Figura \* ARABIC </w:instrText>
-      </w:r>
-      <w:r>
-        <w:fldChar w:fldCharType="separate"/>
-      </w:r>
-      <w:r>
-        <w:rPr>
-          <w:noProof/>
-        </w:rPr>
-        <w:t>30</w:t>
-      </w:r>
-      <w:r>
-        <w:rPr>
-          <w:noProof/>
-        </w:rPr>
-        <w:fldChar w:fldCharType="end"/>
-      </w:r>
+      <w:fldSimple w:instr=" SEQ Figura \* ARABIC ">
+        <w:r>
+          <w:rPr>
+            <w:noProof/>
+          </w:rPr>
+          <w:t>30</w:t>
+        </w:r>
+      </w:fldSimple>
       <w:r>
         <w:t xml:space="preserve"> Proprietà per il creditore selezionato</w:t>
       </w:r>
@@ -14231,27 +13831,14 @@
       <w:r>
         <w:t xml:space="preserve">Figura </w:t>
       </w:r>
-      <w:r>
-        <w:fldChar w:fldCharType="begin"/>
-      </w:r>
-      <w:r>
-        <w:instrText xml:space="preserve"> SEQ Figura \* ARABIC </w:instrText>
-      </w:r>
-      <w:r>
-        <w:fldChar w:fldCharType="separate"/>
-      </w:r>
-      <w:r>
-        <w:rPr>
-          <w:noProof/>
-        </w:rPr>
-        <w:t>31</w:t>
-      </w:r>
-      <w:r>
-        <w:rPr>
-          <w:noProof/>
-        </w:rPr>
-        <w:fldChar w:fldCharType="end"/>
-      </w:r>
+      <w:fldSimple w:instr=" SEQ Figura \* ARABIC ">
+        <w:r>
+          <w:rPr>
+            <w:noProof/>
+          </w:rPr>
+          <w:t>31</w:t>
+        </w:r>
+      </w:fldSimple>
       <w:r>
         <w:t xml:space="preserve"> Metodo per ricevere l'oggetto Creditor inviato dal controllore Dashboard</w:t>
       </w:r>
@@ -14322,27 +13909,14 @@
       <w:r>
         <w:t xml:space="preserve">Figura </w:t>
       </w:r>
-      <w:r>
-        <w:fldChar w:fldCharType="begin"/>
-      </w:r>
-      <w:r>
-        <w:instrText xml:space="preserve"> SEQ Figura \* ARABIC </w:instrText>
-      </w:r>
-      <w:r>
-        <w:fldChar w:fldCharType="separate"/>
-      </w:r>
-      <w:r>
-        <w:rPr>
-          <w:noProof/>
-        </w:rPr>
-        <w:t>32</w:t>
-      </w:r>
-      <w:r>
-        <w:rPr>
-          <w:noProof/>
-        </w:rPr>
-        <w:fldChar w:fldCharType="end"/>
-      </w:r>
+      <w:fldSimple w:instr=" SEQ Figura \* ARABIC ">
+        <w:r>
+          <w:rPr>
+            <w:noProof/>
+          </w:rPr>
+          <w:t>32</w:t>
+        </w:r>
+      </w:fldSimple>
       <w:r>
         <w:t xml:space="preserve"> Utilizzo del servizio CreditorDataRepository per ottenere tutte le transazioni</w:t>
       </w:r>
@@ -14416,27 +13990,14 @@
       <w:r>
         <w:t xml:space="preserve">Figura </w:t>
       </w:r>
-      <w:r>
-        <w:fldChar w:fldCharType="begin"/>
-      </w:r>
-      <w:r>
-        <w:instrText xml:space="preserve"> SEQ Figura \* ARABIC </w:instrText>
-      </w:r>
-      <w:r>
-        <w:fldChar w:fldCharType="separate"/>
-      </w:r>
-      <w:r>
-        <w:rPr>
-          <w:noProof/>
-        </w:rPr>
-        <w:t>33</w:t>
-      </w:r>
-      <w:r>
-        <w:rPr>
-          <w:noProof/>
-        </w:rPr>
-        <w:fldChar w:fldCharType="end"/>
-      </w:r>
+      <w:fldSimple w:instr=" SEQ Figura \* ARABIC ">
+        <w:r>
+          <w:rPr>
+            <w:noProof/>
+          </w:rPr>
+          <w:t>33</w:t>
+        </w:r>
+      </w:fldSimple>
       <w:r>
         <w:t xml:space="preserve"> Definizione delle linee con i loro valori e titoli, da inserire nel Live Chart</w:t>
       </w:r>
@@ -14508,27 +14069,14 @@
       <w:r>
         <w:t xml:space="preserve">Figura </w:t>
       </w:r>
-      <w:r>
-        <w:fldChar w:fldCharType="begin"/>
-      </w:r>
-      <w:r>
-        <w:instrText xml:space="preserve"> SEQ Figura \* ARABIC </w:instrText>
-      </w:r>
-      <w:r>
-        <w:fldChar w:fldCharType="separate"/>
-      </w:r>
-      <w:r>
-        <w:rPr>
-          <w:noProof/>
-        </w:rPr>
-        <w:t>34</w:t>
-      </w:r>
-      <w:r>
-        <w:rPr>
-          <w:noProof/>
-        </w:rPr>
-        <w:fldChar w:fldCharType="end"/>
-      </w:r>
+      <w:fldSimple w:instr=" SEQ Figura \* ARABIC ">
+        <w:r>
+          <w:rPr>
+            <w:noProof/>
+          </w:rPr>
+          <w:t>34</w:t>
+        </w:r>
+      </w:fldSimple>
       <w:r>
         <w:t xml:space="preserve"> Metodo per</w:t>
       </w:r>
@@ -14694,27 +14242,14 @@
       <w:r>
         <w:t xml:space="preserve">Figura </w:t>
       </w:r>
-      <w:r>
-        <w:fldChar w:fldCharType="begin"/>
-      </w:r>
-      <w:r>
-        <w:instrText xml:space="preserve"> SEQ Figura \* ARABIC </w:instrText>
-      </w:r>
-      <w:r>
-        <w:fldChar w:fldCharType="separate"/>
-      </w:r>
-      <w:r>
-        <w:rPr>
-          <w:noProof/>
-        </w:rPr>
-        <w:t>35</w:t>
-      </w:r>
-      <w:r>
-        <w:rPr>
-          <w:noProof/>
-        </w:rPr>
-        <w:fldChar w:fldCharType="end"/>
-      </w:r>
+      <w:fldSimple w:instr=" SEQ Figura \* ARABIC ">
+        <w:r>
+          <w:rPr>
+            <w:noProof/>
+          </w:rPr>
+          <w:t>35</w:t>
+        </w:r>
+      </w:fldSimple>
       <w:r>
         <w:t xml:space="preserve"> Comando per richiamare il metodo di aggiunta</w:t>
       </w:r>
@@ -14790,27 +14325,14 @@
       <w:r>
         <w:t xml:space="preserve">Figura </w:t>
       </w:r>
-      <w:r>
-        <w:fldChar w:fldCharType="begin"/>
-      </w:r>
-      <w:r>
-        <w:instrText xml:space="preserve"> SEQ Figura \* ARABIC </w:instrText>
-      </w:r>
-      <w:r>
-        <w:fldChar w:fldCharType="separate"/>
-      </w:r>
-      <w:r>
-        <w:rPr>
-          <w:noProof/>
-        </w:rPr>
-        <w:t>36</w:t>
-      </w:r>
-      <w:r>
-        <w:rPr>
-          <w:noProof/>
-        </w:rPr>
-        <w:fldChar w:fldCharType="end"/>
-      </w:r>
+      <w:fldSimple w:instr=" SEQ Figura \* ARABIC ">
+        <w:r>
+          <w:rPr>
+            <w:noProof/>
+          </w:rPr>
+          <w:t>36</w:t>
+        </w:r>
+      </w:fldSimple>
       <w:r>
         <w:t xml:space="preserve"> Metodo eseguito quando il comando AddCreditor viene effettuato</w:t>
       </w:r>
@@ -16737,9 +16259,9 @@
           <w:lang w:val="it-IT"/>
         </w:rPr>
       </w:pPr>
-      <w:bookmarkStart w:id="28" w:name="_Toc532368690"/>
-      <w:bookmarkStart w:id="29" w:name="_Toc461179226"/>
-      <w:bookmarkEnd w:id="23"/>
+      <w:bookmarkStart w:id="28" w:name="_Toc461179226"/>
+      <w:bookmarkStart w:id="29" w:name="_Toc532368690"/>
+      <w:bookmarkEnd w:id="22"/>
       <w:r>
         <w:rPr>
           <w:lang w:val="it-IT"/>
@@ -16747,7 +16269,7 @@
         <w:lastRenderedPageBreak/>
         <w:t>Test</w:t>
       </w:r>
-      <w:bookmarkEnd w:id="28"/>
+      <w:bookmarkEnd w:id="29"/>
     </w:p>
     <w:tbl>
       <w:tblPr>
@@ -19248,7 +18770,7 @@
       <w:r>
         <w:t>/limitazioni conosciute</w:t>
       </w:r>
-      <w:bookmarkEnd w:id="29"/>
+      <w:bookmarkEnd w:id="28"/>
       <w:bookmarkEnd w:id="31"/>
     </w:p>
     <w:p>
@@ -20920,7 +20442,7 @@
               <w:noProof/>
               <w:snapToGrid w:val="0"/>
             </w:rPr>
-            <w:t>3</w:t>
+            <w:t>21</w:t>
           </w:r>
           <w:r>
             <w:rPr>
@@ -25884,7 +25406,7 @@
 </file>
 
 <file path=customXml/itemProps1.xml><?xml version="1.0" encoding="utf-8"?>
-<ds:datastoreItem xmlns:ds="http://schemas.openxmlformats.org/officeDocument/2006/customXml" ds:itemID="{4E1D88F7-DD07-4EF3-94B9-8CD75876608E}">
+<ds:datastoreItem xmlns:ds="http://schemas.openxmlformats.org/officeDocument/2006/customXml" ds:itemID="{362CD085-2008-41C5-BD48-036A371051B8}">
   <ds:schemaRefs>
     <ds:schemaRef ds:uri="http://schemas.openxmlformats.org/officeDocument/2006/bibliography"/>
   </ds:schemaRefs>

</xml_diff>